<commit_message>
Final comments and verdicts :pencil:
</commit_message>
<xml_diff>
--- a/Dr. E Nduati, Superviser/Presentation Instructions/Dr. Nduati's STUDENTS'_COMMENTS.docx
+++ b/Dr. E Nduati, Superviser/Presentation Instructions/Dr. Nduati's STUDENTS'_COMMENTS.docx
@@ -14,8 +14,8 @@
         <w:gridCol w:w="1411"/>
         <w:gridCol w:w="2159"/>
         <w:gridCol w:w="4050"/>
-        <w:gridCol w:w="720"/>
-        <w:gridCol w:w="3139"/>
+        <w:gridCol w:w="270"/>
+        <w:gridCol w:w="3589"/>
       </w:tblGrid>
       <w:tr>
         <w:trPr>
@@ -29,7 +29,7 @@
         </w:tc>
         <w:tc>
           <w:tcPr>
-            <w:tcW w:w="8340" w:type="dxa"/>
+            <w:tcW w:w="7890" w:type="dxa"/>
             <w:gridSpan w:val="4"/>
           </w:tcPr>
           <w:p>
@@ -40,7 +40,7 @@
         </w:tc>
         <w:tc>
           <w:tcPr>
-            <w:tcW w:w="3139" w:type="dxa"/>
+            <w:tcW w:w="3589" w:type="dxa"/>
             <w:vMerge w:val="restart"/>
           </w:tcPr>
           <w:p/>
@@ -73,18 +73,39 @@
         </w:tc>
         <w:tc>
           <w:tcPr>
-            <w:tcW w:w="8340" w:type="dxa"/>
+            <w:tcW w:w="7890" w:type="dxa"/>
             <w:gridSpan w:val="4"/>
           </w:tcPr>
           <w:p>
             <w:r>
-              <w:t>5 &amp; 6 TH AUG, 2021. VENUES ELB 112 &amp; 214</w:t>
-            </w:r>
-          </w:p>
-        </w:tc>
-        <w:tc>
-          <w:tcPr>
-            <w:tcW w:w="3139" w:type="dxa"/>
+              <w:t>29</w:t>
+            </w:r>
+            <w:r>
+              <w:rPr>
+                <w:vertAlign w:val="superscript"/>
+              </w:rPr>
+              <w:t>th</w:t>
+            </w:r>
+            <w:r>
+              <w:t xml:space="preserve"> &amp; 30</w:t>
+            </w:r>
+            <w:r>
+              <w:rPr>
+                <w:vertAlign w:val="superscript"/>
+              </w:rPr>
+              <w:t>th</w:t>
+            </w:r>
+            <w:r>
+              <w:t xml:space="preserve"> NOVEMBER</w:t>
+            </w:r>
+            <w:r>
+              <w:t>, 2021. VENUES ELB 112 &amp; 214</w:t>
+            </w:r>
+          </w:p>
+        </w:tc>
+        <w:tc>
+          <w:tcPr>
+            <w:tcW w:w="3589" w:type="dxa"/>
             <w:vMerge/>
           </w:tcPr>
           <w:p/>
@@ -102,7 +123,7 @@
         </w:tc>
         <w:tc>
           <w:tcPr>
-            <w:tcW w:w="8340" w:type="dxa"/>
+            <w:tcW w:w="7890" w:type="dxa"/>
             <w:gridSpan w:val="4"/>
           </w:tcPr>
           <w:p>
@@ -127,7 +148,7 @@
         </w:tc>
         <w:tc>
           <w:tcPr>
-            <w:tcW w:w="3139" w:type="dxa"/>
+            <w:tcW w:w="3589" w:type="dxa"/>
             <w:vMerge/>
           </w:tcPr>
           <w:p/>
@@ -179,17 +200,13 @@
         </w:tc>
         <w:tc>
           <w:tcPr>
-            <w:tcW w:w="720" w:type="dxa"/>
-          </w:tcPr>
-          <w:p>
-            <w:r>
-              <w:t>Time</w:t>
-            </w:r>
-          </w:p>
-        </w:tc>
-        <w:tc>
-          <w:tcPr>
-            <w:tcW w:w="3139" w:type="dxa"/>
+            <w:tcW w:w="270" w:type="dxa"/>
+          </w:tcPr>
+          <w:p/>
+        </w:tc>
+        <w:tc>
+          <w:tcPr>
+            <w:tcW w:w="3589" w:type="dxa"/>
           </w:tcPr>
           <w:p>
             <w:r>
@@ -264,18 +281,49 @@
         </w:tc>
         <w:tc>
           <w:tcPr>
-            <w:tcW w:w="720" w:type="dxa"/>
-          </w:tcPr>
-          <w:p>
-            <w:r>
-              <w:t>9.00 (E.N)</w:t>
-            </w:r>
-          </w:p>
-        </w:tc>
-        <w:tc>
-          <w:tcPr>
-            <w:tcW w:w="3139" w:type="dxa"/>
-          </w:tcPr>
+            <w:tcW w:w="270" w:type="dxa"/>
+          </w:tcPr>
+          <w:p/>
+        </w:tc>
+        <w:tc>
+          <w:tcPr>
+            <w:tcW w:w="3589" w:type="dxa"/>
+          </w:tcPr>
+          <w:p>
+            <w:r>
+              <w:t>study area map legend is wrong. modify title. use 3 decimal places. redo conclusion as per objective. title - remove "AND MAPPING' From main objective - remove "MAP" and remain with "ASSES" Improve stud</w:t>
+            </w:r>
+            <w:r>
+              <w:t xml:space="preserve">y </w:t>
+            </w:r>
+            <w:r>
+              <w:t xml:space="preserve">area map - Shoreline change analysis - reduce the decimal Animation - you cannot </w:t>
+            </w:r>
+            <w:r>
+              <w:t>animate</w:t>
+            </w:r>
+            <w:r>
+              <w:t xml:space="preserve"> few slides - have them in </w:t>
+            </w:r>
+            <w:r>
+              <w:t>panels</w:t>
+            </w:r>
+            <w:r>
+              <w:t xml:space="preserve"> check the classification accuracy - you </w:t>
+            </w:r>
+            <w:r>
+              <w:t>can’t</w:t>
+            </w:r>
+            <w:r>
+              <w:t xml:space="preserve"> have 100% generic </w:t>
+            </w:r>
+            <w:r>
+              <w:t>conclusions</w:t>
+            </w:r>
+            <w:r>
+              <w:t xml:space="preserve"> - conclusions should flow from objectives and major results</w:t>
+            </w:r>
+          </w:p>
           <w:p>
             <w:pPr>
               <w:rPr>
@@ -283,120 +331,43 @@
                 <w:szCs w:val="20"/>
               </w:rPr>
             </w:pPr>
-            <w:r>
-              <w:rPr>
+          </w:p>
+          <w:p>
+            <w:pPr>
+              <w:rPr>
+                <w:b/>
+                <w:bCs/>
                 <w:sz w:val="20"/>
                 <w:szCs w:val="20"/>
               </w:rPr>
-              <w:t>wordy, be specific about the study area; check spectral unmixing process; check title vs objectives mapping? Rephrase; specific methods on rs; whole of south coast; outcome of specific objectives; wh</w:t>
-            </w:r>
-            <w:r>
-              <w:rPr>
-                <w:sz w:val="20"/>
-                <w:szCs w:val="20"/>
-              </w:rPr>
-              <w:t>a</w:t>
-            </w:r>
-            <w:r>
-              <w:rPr>
-                <w:sz w:val="20"/>
-                <w:szCs w:val="20"/>
-              </w:rPr>
-              <w:t>t</w:t>
-            </w:r>
-            <w:r>
-              <w:rPr>
-                <w:sz w:val="20"/>
-                <w:szCs w:val="20"/>
-              </w:rPr>
-              <w:t>’</w:t>
-            </w:r>
-            <w:r>
-              <w:rPr>
-                <w:sz w:val="20"/>
-                <w:szCs w:val="20"/>
-              </w:rPr>
-              <w:t xml:space="preserve">s the correlation between temp and sea weed; correlation and regression? </w:t>
-            </w:r>
-          </w:p>
-          <w:p>
-            <w:pPr>
-              <w:rPr>
-                <w:sz w:val="20"/>
-                <w:szCs w:val="20"/>
-              </w:rPr>
             </w:pPr>
             <w:r>
               <w:rPr>
-                <w:sz w:val="20"/>
-                <w:szCs w:val="20"/>
-              </w:rPr>
-              <w:t>H</w:t>
-            </w:r>
-            <w:r>
-              <w:rPr>
-                <w:sz w:val="20"/>
-                <w:szCs w:val="20"/>
-              </w:rPr>
-              <w:t xml:space="preserve">ave you done lit review on the topic; factors affecting seaweed; check previous work in the department; cloud cover aspects; masking might not capture clouds well; time epochs; maybe use sentinel 1? </w:t>
-            </w:r>
-          </w:p>
-          <w:p>
-            <w:pPr>
-              <w:rPr>
-                <w:sz w:val="20"/>
-                <w:szCs w:val="20"/>
-              </w:rPr>
-            </w:pPr>
-            <w:r>
-              <w:rPr>
-                <w:sz w:val="20"/>
-                <w:szCs w:val="20"/>
-              </w:rPr>
-              <w:t xml:space="preserve">Student to refer to Ahmed </w:t>
-            </w:r>
-            <w:r>
-              <w:rPr>
-                <w:sz w:val="20"/>
-                <w:szCs w:val="20"/>
-              </w:rPr>
-              <w:t>Fau</w:t>
-            </w:r>
-            <w:r>
-              <w:rPr>
-                <w:sz w:val="20"/>
-                <w:szCs w:val="20"/>
-              </w:rPr>
-              <w:t>d’s study. (Work previous done) Students to provide reference on mapping sea weed from sentiment. Student to investigate use of sentiment 1</w:t>
-            </w:r>
-          </w:p>
-          <w:p>
-            <w:pPr>
-              <w:rPr>
-                <w:sz w:val="20"/>
-                <w:szCs w:val="20"/>
-              </w:rPr>
-            </w:pPr>
-            <w:r>
-              <w:rPr>
-                <w:sz w:val="20"/>
-                <w:szCs w:val="20"/>
-              </w:rPr>
-              <w:t xml:space="preserve"> </w:t>
-            </w:r>
-            <w:r>
-              <w:rPr>
-                <w:sz w:val="20"/>
-                <w:szCs w:val="20"/>
-              </w:rPr>
-              <w:t>-</w:t>
-            </w:r>
-            <w:r>
-              <w:rPr>
-                <w:sz w:val="20"/>
-                <w:szCs w:val="20"/>
-              </w:rPr>
-              <w:t>proceed</w:t>
+                <w:b/>
+                <w:bCs/>
+              </w:rPr>
+              <w:t>Verdict- M</w:t>
+            </w:r>
+            <w:r>
+              <w:rPr>
+                <w:b/>
+                <w:bCs/>
+              </w:rPr>
+              <w:t>ake m</w:t>
+            </w:r>
+            <w:r>
+              <w:rPr>
+                <w:b/>
+                <w:bCs/>
+              </w:rPr>
+              <w:t>inor</w:t>
+            </w:r>
+            <w:r>
+              <w:rPr>
+                <w:b/>
+                <w:bCs/>
+              </w:rPr>
+              <w:t xml:space="preserve"> Changes</w:t>
             </w:r>
           </w:p>
         </w:tc>
@@ -421,46 +392,53 @@
                 <w:sz w:val="18"/>
                 <w:szCs w:val="18"/>
               </w:rPr>
-              <w:t>02</w:t>
-            </w:r>
-          </w:p>
-        </w:tc>
-        <w:tc>
-          <w:tcPr>
-            <w:tcW w:w="1411" w:type="dxa"/>
-          </w:tcPr>
-          <w:p>
-            <w:pPr>
+              <w:t>0</w:t>
+            </w:r>
+            <w:r>
               <w:rPr>
                 <w:sz w:val="18"/>
                 <w:szCs w:val="18"/>
               </w:rPr>
-            </w:pPr>
-            <w:r>
+              <w:t>3</w:t>
+            </w:r>
+          </w:p>
+        </w:tc>
+        <w:tc>
+          <w:tcPr>
+            <w:tcW w:w="1411" w:type="dxa"/>
+          </w:tcPr>
+          <w:p>
+            <w:pPr>
               <w:rPr>
                 <w:sz w:val="18"/>
                 <w:szCs w:val="18"/>
               </w:rPr>
-              <w:t xml:space="preserve">ENC222-0149/2017 </w:t>
-            </w:r>
-          </w:p>
-        </w:tc>
-        <w:tc>
-          <w:tcPr>
-            <w:tcW w:w="2159" w:type="dxa"/>
-          </w:tcPr>
-          <w:p>
-            <w:pPr>
+            </w:pPr>
+            <w:r>
               <w:rPr>
                 <w:sz w:val="18"/>
                 <w:szCs w:val="18"/>
               </w:rPr>
-            </w:pPr>
-            <w:r>
+              <w:t xml:space="preserve">ENC222-0149/2017 </w:t>
+            </w:r>
+          </w:p>
+        </w:tc>
+        <w:tc>
+          <w:tcPr>
+            <w:tcW w:w="2159" w:type="dxa"/>
+          </w:tcPr>
+          <w:p>
+            <w:pPr>
               <w:rPr>
                 <w:sz w:val="18"/>
                 <w:szCs w:val="18"/>
               </w:rPr>
+            </w:pPr>
+            <w:r>
+              <w:rPr>
+                <w:sz w:val="18"/>
+                <w:szCs w:val="18"/>
+              </w:rPr>
               <w:t>OKELLO JACOB OKOMO</w:t>
             </w:r>
           </w:p>
@@ -471,6 +449,7 @@
           </w:tcPr>
           <w:p>
             <w:pPr>
+              <w:ind w:right="-105"/>
               <w:rPr>
                 <w:sz w:val="20"/>
                 <w:szCs w:val="20"/>
@@ -487,7 +466,7 @@
         </w:tc>
         <w:tc>
           <w:tcPr>
-            <w:tcW w:w="720" w:type="dxa"/>
+            <w:tcW w:w="270" w:type="dxa"/>
           </w:tcPr>
           <w:p>
             <w:pPr>
@@ -496,19 +475,37 @@
                 <w:szCs w:val="20"/>
               </w:rPr>
             </w:pPr>
-            <w:r>
+          </w:p>
+        </w:tc>
+        <w:tc>
+          <w:tcPr>
+            <w:tcW w:w="3589" w:type="dxa"/>
+          </w:tcPr>
+          <w:p>
+            <w:r>
+              <w:t xml:space="preserve">change title to modelling HABs. sensor is a footnote. check 2018 data. conclusions should be responses to </w:t>
+            </w:r>
+            <w:r>
+              <w:t>objectives;</w:t>
+            </w:r>
+            <w:r>
+              <w:t xml:space="preserve"> check the correlation values of chlorophyl-a </w:t>
+            </w:r>
+            <w:r>
+              <w:t>concentration</w:t>
+            </w:r>
+            <w:r>
+              <w:t xml:space="preserve"> for 2018 - it appears odd one out from others conclusion generic - tie conclusion to major results </w:t>
+            </w:r>
+          </w:p>
+          <w:p>
+            <w:pPr>
               <w:rPr>
                 <w:sz w:val="20"/>
                 <w:szCs w:val="20"/>
               </w:rPr>
-              <w:t>9.10 (E.N)</w:t>
-            </w:r>
-          </w:p>
-        </w:tc>
-        <w:tc>
-          <w:tcPr>
-            <w:tcW w:w="3139" w:type="dxa"/>
-          </w:tcPr>
+            </w:pPr>
+          </w:p>
           <w:p>
             <w:pPr>
               <w:rPr>
@@ -518,102 +515,31 @@
             </w:pPr>
             <w:r>
               <w:rPr>
-                <w:sz w:val="20"/>
-                <w:szCs w:val="20"/>
-              </w:rPr>
-              <w:t>nice ppt presentation; time frame on your objectives; is it chlorophyl or lswt;</w:t>
-            </w:r>
-            <w:r>
-              <w:rPr>
-                <w:sz w:val="20"/>
-                <w:szCs w:val="20"/>
-              </w:rPr>
-              <w:t xml:space="preserve"> R</w:t>
-            </w:r>
-            <w:r>
-              <w:rPr>
-                <w:sz w:val="20"/>
-                <w:szCs w:val="20"/>
-              </w:rPr>
-              <w:t xml:space="preserve">eferences to support this connection; check last </w:t>
-            </w:r>
-            <w:r>
-              <w:rPr>
-                <w:sz w:val="20"/>
-                <w:szCs w:val="20"/>
-              </w:rPr>
-              <w:t>year’s</w:t>
-            </w:r>
-            <w:r>
-              <w:rPr>
-                <w:sz w:val="20"/>
-                <w:szCs w:val="20"/>
-              </w:rPr>
-              <w:t xml:space="preserve"> work; put an addition onto that work; will you take it to the lake; eg </w:t>
-            </w:r>
-            <w:r>
-              <w:rPr>
-                <w:sz w:val="20"/>
-                <w:szCs w:val="20"/>
-              </w:rPr>
-              <w:t>N</w:t>
-            </w:r>
-            <w:r>
-              <w:rPr>
-                <w:sz w:val="20"/>
-                <w:szCs w:val="20"/>
-              </w:rPr>
-              <w:t xml:space="preserve">darugu where there is pollution; check </w:t>
-            </w:r>
-            <w:r>
-              <w:rPr>
-                <w:sz w:val="20"/>
-                <w:szCs w:val="20"/>
-              </w:rPr>
-              <w:t>F</w:t>
-            </w:r>
-            <w:r>
-              <w:rPr>
-                <w:sz w:val="20"/>
-                <w:szCs w:val="20"/>
-              </w:rPr>
-              <w:t xml:space="preserve">ranklne </w:t>
-            </w:r>
-            <w:r>
-              <w:rPr>
-                <w:sz w:val="20"/>
-                <w:szCs w:val="20"/>
-              </w:rPr>
-              <w:t>B</w:t>
-            </w:r>
-            <w:r>
-              <w:rPr>
-                <w:sz w:val="20"/>
-                <w:szCs w:val="20"/>
-              </w:rPr>
-              <w:t xml:space="preserve">ett works; explain how well the proxies work; Work similar to Franklin except the sensor bit. To consult Dr. Mutua </w:t>
-            </w:r>
-          </w:p>
-          <w:p>
-            <w:pPr>
-              <w:rPr>
-                <w:sz w:val="20"/>
-                <w:szCs w:val="20"/>
-              </w:rPr>
-            </w:pPr>
-            <w:r>
-              <w:rPr>
-                <w:sz w:val="20"/>
-                <w:szCs w:val="20"/>
-              </w:rPr>
-              <w:t>-</w:t>
-            </w:r>
-            <w:r>
-              <w:rPr>
-                <w:sz w:val="20"/>
-                <w:szCs w:val="20"/>
-              </w:rPr>
-              <w:t>Proceed</w:t>
+                <w:b/>
+                <w:bCs/>
+              </w:rPr>
+              <w:t>Verdict- M</w:t>
+            </w:r>
+            <w:r>
+              <w:rPr>
+                <w:b/>
+                <w:bCs/>
+              </w:rPr>
+              <w:t>ake m</w:t>
+            </w:r>
+            <w:r>
+              <w:rPr>
+                <w:b/>
+                <w:bCs/>
+              </w:rPr>
+              <w:t>inor</w:t>
+            </w:r>
+            <w:r>
+              <w:rPr>
+                <w:b/>
+                <w:bCs/>
+              </w:rPr>
+              <w:t xml:space="preserve"> Changes</w:t>
             </w:r>
           </w:p>
         </w:tc>
@@ -636,7 +562,52 @@
           <w:i/>
           <w:iCs/>
         </w:rPr>
-        <w:t>NOTE: This is a compilation of the original comments as com</w:t>
+        <w:t xml:space="preserve">NOTE: This is a compilation of the </w:t>
+      </w:r>
+      <w:r>
+        <w:rPr>
+          <w:b/>
+          <w:bCs/>
+          <w:i/>
+          <w:iCs/>
+        </w:rPr>
+        <w:t>Final C</w:t>
+      </w:r>
+      <w:r>
+        <w:rPr>
+          <w:b/>
+          <w:bCs/>
+          <w:i/>
+          <w:iCs/>
+        </w:rPr>
+        <w:t>omments</w:t>
+      </w:r>
+      <w:r>
+        <w:rPr>
+          <w:b/>
+          <w:bCs/>
+          <w:i/>
+          <w:iCs/>
+        </w:rPr>
+        <w:t>/Verdict</w:t>
+      </w:r>
+      <w:r>
+        <w:rPr>
+          <w:b/>
+          <w:bCs/>
+          <w:i/>
+          <w:iCs/>
+        </w:rPr>
+        <w:t xml:space="preserve"> under Dr. Nduati’s facilitation</w:t>
+      </w:r>
+      <w:r>
+        <w:rPr>
+          <w:b/>
+          <w:bCs/>
+          <w:i/>
+          <w:iCs/>
+        </w:rPr>
+        <w:t xml:space="preserve"> as com</w:t>
       </w:r>
       <w:r>
         <w:rPr>
@@ -909,7 +880,7 @@
       <w:tblPr>
         <w:tblStyle w:val="TableGrid"/>
         <w:tblpPr w:leftFromText="180" w:rightFromText="180" w:vertAnchor="text" w:horzAnchor="page" w:tblpX="166" w:tblpY="130"/>
-        <w:tblW w:w="11963" w:type="dxa"/>
+        <w:tblW w:w="11875" w:type="dxa"/>
         <w:tblLook w:val="04A0" w:firstRow="1" w:lastRow="0" w:firstColumn="1" w:lastColumn="0" w:noHBand="0" w:noVBand="1"/>
       </w:tblPr>
       <w:tblGrid>
@@ -917,8 +888,7 @@
         <w:gridCol w:w="1459"/>
         <w:gridCol w:w="2007"/>
         <w:gridCol w:w="4197"/>
-        <w:gridCol w:w="766"/>
-        <w:gridCol w:w="3084"/>
+        <w:gridCol w:w="3762"/>
       </w:tblGrid>
       <w:tr>
         <w:trPr>
@@ -930,7 +900,8 @@
           </w:tcPr>
           <w:p>
             <w:r>
-              <w:t>09</w:t>
+              <w:lastRenderedPageBreak/>
+              <w:t>14</w:t>
             </w:r>
           </w:p>
         </w:tc>
@@ -970,14 +941,7 @@
                 <w:sz w:val="18"/>
                 <w:szCs w:val="18"/>
               </w:rPr>
-              <w:t xml:space="preserve">KIMANI </w:t>
-            </w:r>
-            <w:r>
-              <w:rPr>
-                <w:sz w:val="18"/>
-                <w:szCs w:val="18"/>
-              </w:rPr>
-              <w:t>Joy Christine Nduta</w:t>
+              <w:t>KIMANI Joy Christine Nduta</w:t>
             </w:r>
           </w:p>
         </w:tc>
@@ -993,45 +957,62 @@
         </w:tc>
         <w:tc>
           <w:tcPr>
-            <w:tcW w:w="766" w:type="dxa"/>
-          </w:tcPr>
-          <w:p>
-            <w:r>
-              <w:t xml:space="preserve"> </w:t>
-            </w:r>
-            <w:r>
-              <w:t>10.20 (E.N)</w:t>
-            </w:r>
-          </w:p>
-        </w:tc>
-        <w:tc>
-          <w:tcPr>
-            <w:tcW w:w="3084" w:type="dxa"/>
-          </w:tcPr>
-          <w:p>
-            <w:r>
-              <w:t>how get species from rs; interact more wi</w:t>
-            </w:r>
-            <w:r>
-              <w:t>t</w:t>
-            </w:r>
-            <w:r>
-              <w:t xml:space="preserve">h supervisor; How will differentiate the difference species of trees. Which tree produce more carton How will you determine the amount of carbon produced by each species? ; Identify tree species from optical Rs in normal improvable for Mt. Kenya Student should consult supervisor </w:t>
-            </w:r>
-          </w:p>
-          <w:p>
-            <w:r>
-              <w:t xml:space="preserve">- </w:t>
-            </w:r>
-            <w:r>
-              <w:t>Proceed with caution after adjusts project direction</w:t>
+            <w:tcW w:w="3762" w:type="dxa"/>
+          </w:tcPr>
+          <w:p>
+            <w:r>
+              <w:t>is it speices diversity or forest density What are the input parameters to the Shannon index? What's the value of this index in the study? How was the AGB/AGC results validated? Check for Multicollinearity</w:t>
+            </w:r>
+          </w:p>
+          <w:p>
+            <w:pPr>
+              <w:rPr>
+                <w:b/>
+                <w:bCs/>
+              </w:rPr>
+            </w:pPr>
+          </w:p>
+          <w:p>
+            <w:pPr>
+              <w:rPr>
+                <w:b/>
+                <w:bCs/>
+              </w:rPr>
+            </w:pPr>
+            <w:r>
+              <w:rPr>
+                <w:b/>
+                <w:bCs/>
+              </w:rPr>
+              <w:t>Verdict- M</w:t>
+            </w:r>
+            <w:r>
+              <w:rPr>
+                <w:b/>
+                <w:bCs/>
+              </w:rPr>
+              <w:t>ake m</w:t>
+            </w:r>
+            <w:r>
+              <w:rPr>
+                <w:b/>
+                <w:bCs/>
+              </w:rPr>
+              <w:t>inor</w:t>
+            </w:r>
+            <w:r>
+              <w:rPr>
+                <w:b/>
+                <w:bCs/>
+              </w:rPr>
+              <w:t xml:space="preserve"> Changes</w:t>
             </w:r>
           </w:p>
         </w:tc>
       </w:tr>
       <w:tr>
         <w:trPr>
-          <w:trHeight w:val="683"/>
+          <w:trHeight w:val="1628"/>
         </w:trPr>
         <w:tc>
           <w:tcPr>
@@ -1039,7 +1020,10 @@
           </w:tcPr>
           <w:p>
             <w:r>
-              <w:t>11</w:t>
+              <w:t>1</w:t>
+            </w:r>
+            <w:r>
+              <w:t>5</w:t>
             </w:r>
           </w:p>
         </w:tc>
@@ -1095,58 +1079,59 @@
         </w:tc>
         <w:tc>
           <w:tcPr>
-            <w:tcW w:w="766" w:type="dxa"/>
-          </w:tcPr>
-          <w:p>
-            <w:r>
-              <w:t>10.40 (E.N)</w:t>
-            </w:r>
-          </w:p>
-        </w:tc>
-        <w:tc>
-          <w:tcPr>
-            <w:tcW w:w="3084" w:type="dxa"/>
-          </w:tcPr>
-          <w:p>
-            <w:r>
-              <w:t xml:space="preserve">what level of lulc to get this urban green spaces; more need to be done to make it a project; relation of urban heat island; topic area been done; look into urban green </w:t>
-            </w:r>
-            <w:r>
-              <w:t>infrastructures</w:t>
-            </w:r>
-            <w:r>
-              <w:t>; maybe new project/see supervisor; where lst in methodology?; Green spaces – how many spaces are there? (Tittle clean up ) – most of area is already sub- divided? -monitor sprawl on green spaces- are they being grabbed? Objectives – needs to rephrased / reduced eg No. 3 ? ; Study has previously been done at the depart Student to consult supervisor How to LST used/relevant uk the study?</w:t>
-            </w:r>
-            <w:r>
-              <w:t xml:space="preserve"> </w:t>
-            </w:r>
-            <w:r>
-              <w:t>Student to refine the project idea.</w:t>
-            </w:r>
-          </w:p>
-          <w:p>
-            <w:r>
-              <w:t>-</w:t>
-            </w:r>
-            <w:r>
-              <w:t xml:space="preserve"> </w:t>
-            </w:r>
-            <w:r>
-              <w:t>Proceed/restructure</w:t>
+            <w:tcW w:w="3762" w:type="dxa"/>
+          </w:tcPr>
+          <w:p>
+            <w:r>
+              <w:t xml:space="preserve">progress; progress not good problem statement neds to be refined -you cannot say cellular automata is not fully developed as a problem </w:t>
+            </w:r>
+          </w:p>
+          <w:p/>
+          <w:p>
+            <w:pPr>
+              <w:rPr>
+                <w:b/>
+                <w:bCs/>
+              </w:rPr>
+            </w:pPr>
+            <w:r>
+              <w:rPr>
+                <w:b/>
+                <w:bCs/>
+              </w:rPr>
+              <w:t>Verdict- M</w:t>
+            </w:r>
+            <w:r>
+              <w:rPr>
+                <w:b/>
+                <w:bCs/>
+              </w:rPr>
+              <w:t xml:space="preserve">ake </w:t>
+            </w:r>
+            <w:r>
+              <w:rPr>
+                <w:b/>
+                <w:bCs/>
+              </w:rPr>
+              <w:t>Major</w:t>
+            </w:r>
+            <w:r>
+              <w:rPr>
+                <w:b/>
+                <w:bCs/>
+              </w:rPr>
+              <w:t xml:space="preserve"> Changes</w:t>
             </w:r>
           </w:p>
         </w:tc>
       </w:tr>
     </w:tbl>
-    <w:p/>
-    <w:p/>
-    <w:p/>
     <w:p/>
     <w:tbl>
       <w:tblPr>
         <w:tblStyle w:val="TableGrid"/>
         <w:tblpPr w:leftFromText="180" w:rightFromText="180" w:vertAnchor="text" w:horzAnchor="page" w:tblpX="106" w:tblpY="17"/>
-        <w:tblW w:w="12040" w:type="dxa"/>
+        <w:tblW w:w="11965" w:type="dxa"/>
         <w:tblLook w:val="04A0" w:firstRow="1" w:lastRow="0" w:firstColumn="1" w:lastColumn="0" w:noHBand="0" w:noVBand="1"/>
       </w:tblPr>
       <w:tblGrid>
@@ -1154,12 +1139,11 @@
         <w:gridCol w:w="1535"/>
         <w:gridCol w:w="1987"/>
         <w:gridCol w:w="4056"/>
-        <w:gridCol w:w="791"/>
-        <w:gridCol w:w="3225"/>
+        <w:gridCol w:w="3941"/>
       </w:tblGrid>
       <w:tr>
         <w:trPr>
-          <w:trHeight w:val="3885"/>
+          <w:trHeight w:val="983"/>
         </w:trPr>
         <w:tc>
           <w:tcPr>
@@ -1167,7 +1151,7 @@
           </w:tcPr>
           <w:p>
             <w:r>
-              <w:t>17</w:t>
+              <w:t>21</w:t>
             </w:r>
           </w:p>
         </w:tc>
@@ -1223,69 +1207,55 @@
         </w:tc>
         <w:tc>
           <w:tcPr>
-            <w:tcW w:w="791" w:type="dxa"/>
-          </w:tcPr>
-          <w:p>
-            <w:r>
-              <w:t>11.40 (E.N)</w:t>
-            </w:r>
-          </w:p>
-        </w:tc>
-        <w:tc>
-          <w:tcPr>
-            <w:tcW w:w="3225" w:type="dxa"/>
-          </w:tcPr>
-          <w:p>
-            <w:r>
-              <w:t>W</w:t>
-            </w:r>
-            <w:r>
-              <w:t>hat</w:t>
-            </w:r>
-            <w:r>
-              <w:t>’</w:t>
-            </w:r>
-            <w:r>
-              <w:t xml:space="preserve">s the source of the lulc; check on climate </w:t>
-            </w:r>
-            <w:r>
-              <w:t>variability</w:t>
-            </w:r>
-            <w:r>
-              <w:t xml:space="preserve">; or add more on the </w:t>
-            </w:r>
-            <w:r>
-              <w:t>suitability</w:t>
-            </w:r>
-            <w:r>
-              <w:t xml:space="preserve"> analysis; maybe groundwater effects; as it is suitability is very </w:t>
-            </w:r>
-            <w:r>
-              <w:t>minimal</w:t>
-            </w:r>
-            <w:r>
-              <w:t xml:space="preserve">; how get the weights; </w:t>
-            </w:r>
-            <w:r>
-              <w:t>familiarize</w:t>
-            </w:r>
-            <w:r>
-              <w:t xml:space="preserve"> more on the ahp studies and how to improve it; consult more; Student should focus on future potential </w:t>
-            </w:r>
-          </w:p>
-          <w:p>
-            <w:r>
-              <w:t>-</w:t>
-            </w:r>
-            <w:r>
-              <w:t>Proceed/restructure</w:t>
+            <w:tcW w:w="3941" w:type="dxa"/>
+          </w:tcPr>
+          <w:p>
+            <w:r>
+              <w:t>done;</w:t>
+            </w:r>
+          </w:p>
+          <w:p/>
+          <w:p>
+            <w:pPr>
+              <w:rPr>
+                <w:b/>
+                <w:bCs/>
+              </w:rPr>
+            </w:pPr>
+            <w:r>
+              <w:rPr>
+                <w:b/>
+                <w:bCs/>
+              </w:rPr>
+              <w:t>Verdict- M</w:t>
+            </w:r>
+            <w:r>
+              <w:rPr>
+                <w:b/>
+                <w:bCs/>
+              </w:rPr>
+              <w:t>ake M</w:t>
+            </w:r>
+            <w:r>
+              <w:rPr>
+                <w:b/>
+                <w:bCs/>
+              </w:rPr>
+              <w:t>inor</w:t>
+            </w:r>
+            <w:r>
+              <w:rPr>
+                <w:b/>
+                <w:bCs/>
+              </w:rPr>
+              <w:t xml:space="preserve"> Changes</w:t>
             </w:r>
           </w:p>
         </w:tc>
       </w:tr>
       <w:tr>
         <w:trPr>
-          <w:trHeight w:val="3669"/>
+          <w:trHeight w:val="1253"/>
         </w:trPr>
         <w:tc>
           <w:tcPr>
@@ -1293,7 +1263,10 @@
           </w:tcPr>
           <w:p>
             <w:r>
-              <w:t>23</w:t>
+              <w:t>2</w:t>
+            </w:r>
+            <w:r>
+              <w:t>6</w:t>
             </w:r>
           </w:p>
         </w:tc>
@@ -1333,14 +1306,7 @@
                 <w:sz w:val="18"/>
                 <w:szCs w:val="18"/>
               </w:rPr>
-              <w:t>AKELO Paul</w:t>
-            </w:r>
-            <w:r>
-              <w:rPr>
-                <w:sz w:val="18"/>
-                <w:szCs w:val="18"/>
-              </w:rPr>
-              <w:t xml:space="preserve"> Otieno</w:t>
+              <w:t>AKELO Paul Otieno</w:t>
             </w:r>
           </w:p>
         </w:tc>
@@ -1356,47 +1322,48 @@
         </w:tc>
         <w:tc>
           <w:tcPr>
-            <w:tcW w:w="791" w:type="dxa"/>
-          </w:tcPr>
-          <w:p>
-            <w:r>
-              <w:t>12.40 (E.N)</w:t>
-            </w:r>
-          </w:p>
-        </w:tc>
-        <w:tc>
-          <w:tcPr>
-            <w:tcW w:w="3225" w:type="dxa"/>
-          </w:tcPr>
-          <w:p>
-            <w:r>
-              <w:t xml:space="preserve">how detect dumpsites; relationship of dumpsites and lst; the </w:t>
-            </w:r>
-            <w:r>
-              <w:t>resolution</w:t>
-            </w:r>
-            <w:r>
-              <w:t xml:space="preserve"> of datasets; does it detetion same as suitability? Rellok the project either geostatitcacl tool 0r </w:t>
-            </w:r>
-            <w:r>
-              <w:t>something</w:t>
-            </w:r>
-            <w:r>
-              <w:t xml:space="preserve"> new; Study area, Juja – not too small spatially – for the study? Spatial resolution of laudsat 8? – not too coarse? </w:t>
-            </w:r>
-          </w:p>
-          <w:p/>
-          <w:p>
-            <w:r>
-              <w:t xml:space="preserve">Bring other study aspects, apart from “detection” eg effects on health e.t.c; The hypothesis may not be correct </w:t>
-            </w:r>
-          </w:p>
-          <w:p>
-            <w:r>
-              <w:t xml:space="preserve">- </w:t>
-            </w:r>
-            <w:r>
-              <w:t>Student to review project directions much supervisor restructure</w:t>
+            <w:tcW w:w="3941" w:type="dxa"/>
+          </w:tcPr>
+          <w:p>
+            <w:pPr>
+              <w:rPr>
+                <w:b/>
+                <w:bCs/>
+              </w:rPr>
+            </w:pPr>
+            <w:r>
+              <w:t xml:space="preserve">compare gis identified dumpsites vs actual number of dumpsites </w:t>
+            </w:r>
+            <w:r>
+              <w:rPr>
+                <w:b/>
+                <w:bCs/>
+              </w:rPr>
+              <w:t xml:space="preserve"> </w:t>
+            </w:r>
+          </w:p>
+          <w:p>
+            <w:pPr>
+              <w:rPr>
+                <w:b/>
+                <w:bCs/>
+              </w:rPr>
+            </w:pPr>
+          </w:p>
+          <w:p>
+            <w:r>
+              <w:rPr>
+                <w:b/>
+                <w:bCs/>
+              </w:rPr>
+              <w:t>Verdict- M</w:t>
+            </w:r>
+            <w:r>
+              <w:rPr>
+                <w:b/>
+                <w:bCs/>
+              </w:rPr>
+              <w:t>ake Major Changes</w:t>
             </w:r>
           </w:p>
         </w:tc>

</xml_diff>